<commit_message>
Update Tugas Kelompok 2_Analisa Studi Kasus1.docx
</commit_message>
<xml_diff>
--- a/Tugas Kelompok 2_Analisa Studi Kasus1.docx
+++ b/Tugas Kelompok 2_Analisa Studi Kasus1.docx
@@ -1,6 +1,6 @@
 
 <file path=word/document.xml><?xml version="1.0" encoding="utf-8"?>
-<w:document xmlns:wpc="http://schemas.microsoft.com/office/word/2010/wordprocessingCanvas" xmlns:cx="http://schemas.microsoft.com/office/drawing/2014/chartex" xmlns:cx1="http://schemas.microsoft.com/office/drawing/2015/9/8/chartex" xmlns:cx2="http://schemas.microsoft.com/office/drawing/2015/10/21/chartex" xmlns:cx3="http://schemas.microsoft.com/office/drawing/2016/5/9/chartex" xmlns:cx4="http://schemas.microsoft.com/office/drawing/2016/5/10/chartex" xmlns:cx5="http://schemas.microsoft.com/office/drawing/2016/5/11/chartex" xmlns:cx6="http://schemas.microsoft.com/office/drawing/2016/5/12/chartex" xmlns:cx7="http://schemas.microsoft.com/office/drawing/2016/5/13/chartex" xmlns:cx8="http://schemas.microsoft.com/office/drawing/2016/5/14/chartex" xmlns:mc="http://schemas.openxmlformats.org/markup-compatibility/2006" xmlns:aink="http://schemas.microsoft.com/office/drawing/2016/ink" xmlns:am3d="http://schemas.microsoft.com/office/drawing/2017/model3d" xmlns:o="urn:schemas-microsoft-com:office:office" xmlns:oel="http://schemas.microsoft.com/office/2019/extlst" xmlns:r="http://schemas.openxmlformats.org/officeDocument/2006/relationships" xmlns:m="http://schemas.openxmlformats.org/officeDocument/2006/math" xmlns:v="urn:schemas-microsoft-com:vml" xmlns:wp14="http://schemas.microsoft.com/office/word/2010/wordprocessingDrawing" xmlns:wp="http://schemas.openxmlformats.org/drawingml/2006/wordprocessingDrawing" xmlns:w10="urn:schemas-microsoft-com:office:word" xmlns:w="http://schemas.openxmlformats.org/wordprocessingml/2006/main" xmlns:w14="http://schemas.microsoft.com/office/word/2010/wordml" xmlns:w15="http://schemas.microsoft.com/office/word/2012/wordml" xmlns:w16cex="http://schemas.microsoft.com/office/word/2018/wordml/cex" xmlns:w16cid="http://schemas.microsoft.com/office/word/2016/wordml/cid" xmlns:w16="http://schemas.microsoft.com/office/word/2018/wordml" xmlns:w16sdtdh="http://schemas.microsoft.com/office/word/2020/wordml/sdtdatahash" xmlns:w16se="http://schemas.microsoft.com/office/word/2015/wordml/symex" xmlns:wpg="http://schemas.microsoft.com/office/word/2010/wordprocessingGroup" xmlns:wpi="http://schemas.microsoft.com/office/word/2010/wordprocessingInk" xmlns:wne="http://schemas.microsoft.com/office/word/2006/wordml" xmlns:wps="http://schemas.microsoft.com/office/word/2010/wordprocessingShape" mc:Ignorable="w14 w15 w16se w16cid w16 w16cex w16sdtdh wp14">
+<w:document xmlns:wpc="http://schemas.microsoft.com/office/word/2010/wordprocessingCanvas" xmlns:cx="http://schemas.microsoft.com/office/drawing/2014/chartex" xmlns:cx1="http://schemas.microsoft.com/office/drawing/2015/9/8/chartex" xmlns:cx2="http://schemas.microsoft.com/office/drawing/2015/10/21/chartex" xmlns:cx3="http://schemas.microsoft.com/office/drawing/2016/5/9/chartex" xmlns:cx4="http://schemas.microsoft.com/office/drawing/2016/5/10/chartex" xmlns:cx5="http://schemas.microsoft.com/office/drawing/2016/5/11/chartex" xmlns:cx6="http://schemas.microsoft.com/office/drawing/2016/5/12/chartex" xmlns:cx7="http://schemas.microsoft.com/office/drawing/2016/5/13/chartex" xmlns:cx8="http://schemas.microsoft.com/office/drawing/2016/5/14/chartex" xmlns:mc="http://schemas.openxmlformats.org/markup-compatibility/2006" xmlns:aink="http://schemas.microsoft.com/office/drawing/2016/ink" xmlns:am3d="http://schemas.microsoft.com/office/drawing/2017/model3d" xmlns:o="urn:schemas-microsoft-com:office:office" xmlns:r="http://schemas.openxmlformats.org/officeDocument/2006/relationships" xmlns:m="http://schemas.openxmlformats.org/officeDocument/2006/math" xmlns:v="urn:schemas-microsoft-com:vml" xmlns:wp14="http://schemas.microsoft.com/office/word/2010/wordprocessingDrawing" xmlns:wp="http://schemas.openxmlformats.org/drawingml/2006/wordprocessingDrawing" xmlns:w10="urn:schemas-microsoft-com:office:word" xmlns:w="http://schemas.openxmlformats.org/wordprocessingml/2006/main" xmlns:w14="http://schemas.microsoft.com/office/word/2010/wordml" xmlns:w15="http://schemas.microsoft.com/office/word/2012/wordml" xmlns:w16cid="http://schemas.microsoft.com/office/word/2016/wordml/cid" xmlns:w16se="http://schemas.microsoft.com/office/word/2015/wordml/symex" xmlns:wpg="http://schemas.microsoft.com/office/word/2010/wordprocessingGroup" xmlns:wpi="http://schemas.microsoft.com/office/word/2010/wordprocessingInk" xmlns:wne="http://schemas.microsoft.com/office/word/2006/wordml" xmlns:wps="http://schemas.microsoft.com/office/word/2010/wordprocessingShape" mc:Ignorable="w14 w15 w16se w16cid wp14">
   <w:body>
     <w:p>
       <w:pPr>
@@ -149,23 +149,13 @@
           <w:szCs w:val="24"/>
         </w:rPr>
       </w:pPr>
-      <w:proofErr w:type="spellStart"/>
-      <w:r>
-        <w:rPr>
-          <w:rFonts w:ascii="Tahoma" w:hAnsi="Tahoma" w:cs="Tahoma"/>
-          <w:sz w:val="24"/>
-          <w:szCs w:val="24"/>
-        </w:rPr>
-        <w:t>Disusun</w:t>
-      </w:r>
-      <w:proofErr w:type="spellEnd"/>
-      <w:r>
-        <w:rPr>
-          <w:rFonts w:ascii="Tahoma" w:hAnsi="Tahoma" w:cs="Tahoma"/>
-          <w:sz w:val="24"/>
-          <w:szCs w:val="24"/>
-        </w:rPr>
-        <w:t xml:space="preserve"> oleh:</w:t>
+      <w:r>
+        <w:rPr>
+          <w:rFonts w:ascii="Tahoma" w:hAnsi="Tahoma" w:cs="Tahoma"/>
+          <w:sz w:val="24"/>
+          <w:szCs w:val="24"/>
+        </w:rPr>
+        <w:t>Disusun oleh:</w:t>
       </w:r>
     </w:p>
     <w:tbl>
@@ -207,41 +197,13 @@
                 <w:szCs w:val="24"/>
               </w:rPr>
             </w:pPr>
-            <w:proofErr w:type="spellStart"/>
             <w:r>
               <w:rPr>
                 <w:rFonts w:ascii="Tahoma" w:hAnsi="Tahoma" w:cs="Tahoma"/>
                 <w:sz w:val="24"/>
                 <w:szCs w:val="24"/>
               </w:rPr>
-              <w:t>Abdun</w:t>
-            </w:r>
-            <w:proofErr w:type="spellEnd"/>
-            <w:r>
-              <w:rPr>
-                <w:rFonts w:ascii="Tahoma" w:hAnsi="Tahoma" w:cs="Tahoma"/>
-                <w:sz w:val="24"/>
-                <w:szCs w:val="24"/>
-              </w:rPr>
-              <w:t xml:space="preserve"> </w:t>
-            </w:r>
-            <w:proofErr w:type="spellStart"/>
-            <w:r>
-              <w:rPr>
-                <w:rFonts w:ascii="Tahoma" w:hAnsi="Tahoma" w:cs="Tahoma"/>
-                <w:sz w:val="24"/>
-                <w:szCs w:val="24"/>
-              </w:rPr>
-              <w:t>Ainun</w:t>
-            </w:r>
-            <w:proofErr w:type="spellEnd"/>
-            <w:r>
-              <w:rPr>
-                <w:rFonts w:ascii="Tahoma" w:hAnsi="Tahoma" w:cs="Tahoma"/>
-                <w:sz w:val="24"/>
-                <w:szCs w:val="24"/>
-              </w:rPr>
-              <w:t xml:space="preserve"> Najib</w:t>
+              <w:t>Abdun Ainun Najib</w:t>
             </w:r>
           </w:p>
         </w:tc>
@@ -291,18 +253,8 @@
                 <w:sz w:val="24"/>
                 <w:szCs w:val="24"/>
               </w:rPr>
-              <w:t xml:space="preserve">Sonia </w:t>
+              <w:t>Sonia Kusumaningtyas</w:t>
             </w:r>
-            <w:proofErr w:type="spellStart"/>
-            <w:r>
-              <w:rPr>
-                <w:rFonts w:ascii="Tahoma" w:hAnsi="Tahoma" w:cs="Tahoma"/>
-                <w:sz w:val="24"/>
-                <w:szCs w:val="24"/>
-              </w:rPr>
-              <w:t>Kusumaningtyas</w:t>
-            </w:r>
-            <w:proofErr w:type="spellEnd"/>
           </w:p>
         </w:tc>
         <w:tc>
@@ -345,52 +297,14 @@
                 <w:szCs w:val="24"/>
               </w:rPr>
             </w:pPr>
-            <w:proofErr w:type="spellStart"/>
             <w:r>
               <w:rPr>
                 <w:rFonts w:ascii="Tahoma" w:hAnsi="Tahoma" w:cs="Tahoma"/>
                 <w:sz w:val="24"/>
                 <w:szCs w:val="24"/>
               </w:rPr>
-              <w:t>Hanin</w:t>
+              <w:t>Hanin Firginita Gilty</w:t>
             </w:r>
-            <w:proofErr w:type="spellEnd"/>
-            <w:r>
-              <w:rPr>
-                <w:rFonts w:ascii="Tahoma" w:hAnsi="Tahoma" w:cs="Tahoma"/>
-                <w:sz w:val="24"/>
-                <w:szCs w:val="24"/>
-              </w:rPr>
-              <w:t xml:space="preserve"> </w:t>
-            </w:r>
-            <w:proofErr w:type="spellStart"/>
-            <w:r>
-              <w:rPr>
-                <w:rFonts w:ascii="Tahoma" w:hAnsi="Tahoma" w:cs="Tahoma"/>
-                <w:sz w:val="24"/>
-                <w:szCs w:val="24"/>
-              </w:rPr>
-              <w:t>Firginita</w:t>
-            </w:r>
-            <w:proofErr w:type="spellEnd"/>
-            <w:r>
-              <w:rPr>
-                <w:rFonts w:ascii="Tahoma" w:hAnsi="Tahoma" w:cs="Tahoma"/>
-                <w:sz w:val="24"/>
-                <w:szCs w:val="24"/>
-              </w:rPr>
-              <w:t xml:space="preserve"> </w:t>
-            </w:r>
-            <w:proofErr w:type="spellStart"/>
-            <w:r>
-              <w:rPr>
-                <w:rFonts w:ascii="Tahoma" w:hAnsi="Tahoma" w:cs="Tahoma"/>
-                <w:sz w:val="24"/>
-                <w:szCs w:val="24"/>
-              </w:rPr>
-              <w:t>Gilty</w:t>
-            </w:r>
-            <w:proofErr w:type="spellEnd"/>
           </w:p>
         </w:tc>
         <w:tc>
@@ -590,16 +504,1467 @@
     </w:p>
     <w:p>
       <w:pPr>
-        <w:spacing w:line="360" w:lineRule="auto"/>
-        <w:jc w:val="both"/>
-        <w:rPr>
-          <w:rFonts w:ascii="Tahoma" w:hAnsi="Tahoma" w:cs="Tahoma"/>
-          <w:b/>
-          <w:bCs/>
-          <w:sz w:val="28"/>
-          <w:szCs w:val="28"/>
-        </w:rPr>
-      </w:pPr>
+        <w:rPr>
+          <w:rFonts w:ascii="Tahoma" w:hAnsi="Tahoma" w:cs="Tahoma"/>
+          <w:b/>
+          <w:bCs/>
+          <w:sz w:val="28"/>
+          <w:szCs w:val="28"/>
+        </w:rPr>
+      </w:pPr>
+      <w:r>
+        <w:rPr>
+          <w:rFonts w:ascii="Tahoma" w:hAnsi="Tahoma" w:cs="Tahoma"/>
+          <w:b/>
+          <w:bCs/>
+          <w:sz w:val="28"/>
+          <w:szCs w:val="28"/>
+        </w:rPr>
+        <w:br w:type="page"/>
+      </w:r>
+    </w:p>
+    <w:p>
+      <w:pPr>
+        <w:spacing w:line="360" w:lineRule="auto"/>
+        <w:jc w:val="center"/>
+        <w:rPr>
+          <w:rFonts w:ascii="Tahoma" w:hAnsi="Tahoma" w:cs="Tahoma"/>
+          <w:b/>
+          <w:bCs/>
+          <w:sz w:val="28"/>
+          <w:szCs w:val="28"/>
+        </w:rPr>
+      </w:pPr>
+      <w:r>
+        <w:rPr>
+          <w:rFonts w:ascii="Tahoma" w:hAnsi="Tahoma" w:cs="Tahoma"/>
+          <w:b/>
+          <w:bCs/>
+          <w:sz w:val="28"/>
+          <w:szCs w:val="28"/>
+        </w:rPr>
+        <w:lastRenderedPageBreak/>
+        <w:t>ANALISA STUDI KASUS</w:t>
+      </w:r>
+    </w:p>
+    <w:p>
+      <w:pPr>
+        <w:spacing w:line="360" w:lineRule="auto"/>
+        <w:jc w:val="center"/>
+        <w:rPr>
+          <w:rFonts w:ascii="Tahoma" w:hAnsi="Tahoma" w:cs="Tahoma"/>
+          <w:b/>
+          <w:bCs/>
+          <w:sz w:val="28"/>
+          <w:szCs w:val="28"/>
+        </w:rPr>
+      </w:pPr>
+      <w:r>
+        <w:rPr>
+          <w:rFonts w:ascii="Tahoma" w:hAnsi="Tahoma" w:cs="Tahoma"/>
+          <w:b/>
+          <w:bCs/>
+          <w:sz w:val="28"/>
+          <w:szCs w:val="28"/>
+        </w:rPr>
+        <w:t>TUGAS KELOMPOK 2: USER STORY</w:t>
+      </w:r>
+    </w:p>
+    <w:p>
+      <w:pPr>
+        <w:spacing w:line="360" w:lineRule="auto"/>
+        <w:jc w:val="both"/>
+        <w:rPr>
+          <w:rFonts w:ascii="Tahoma" w:hAnsi="Tahoma" w:cs="Tahoma"/>
+          <w:b/>
+          <w:bCs/>
+          <w:sz w:val="28"/>
+          <w:szCs w:val="28"/>
+        </w:rPr>
+      </w:pPr>
+    </w:p>
+    <w:p>
+      <w:pPr>
+        <w:spacing w:line="360" w:lineRule="auto"/>
+        <w:jc w:val="center"/>
+        <w:rPr>
+          <w:rFonts w:ascii="Tahoma" w:hAnsi="Tahoma" w:cs="Tahoma"/>
+          <w:sz w:val="24"/>
+          <w:szCs w:val="24"/>
+        </w:rPr>
+      </w:pPr>
+    </w:p>
+    <w:p>
+      <w:pPr>
+        <w:spacing w:line="360" w:lineRule="auto"/>
+        <w:jc w:val="center"/>
+        <w:rPr>
+          <w:rFonts w:ascii="Tahoma" w:hAnsi="Tahoma" w:cs="Tahoma"/>
+          <w:sz w:val="24"/>
+          <w:szCs w:val="24"/>
+        </w:rPr>
+      </w:pPr>
+      <w:r>
+        <w:rPr>
+          <w:rFonts w:ascii="Tahoma" w:hAnsi="Tahoma" w:cs="Tahoma"/>
+          <w:noProof/>
+          <w:sz w:val="24"/>
+          <w:szCs w:val="24"/>
+        </w:rPr>
+        <w:drawing>
+          <wp:inline distT="0" distB="0" distL="114300" distR="114300" wp14:anchorId="2CBA7D7C" wp14:editId="096CB9EB">
+            <wp:extent cx="3075305" cy="3075305"/>
+            <wp:effectExtent l="0" t="0" r="10795" b="10795"/>
+            <wp:docPr id="2" name="Picture 2" descr="16.UDINUS FIK"/>
+            <wp:cNvGraphicFramePr>
+              <a:graphicFrameLocks xmlns:a="http://schemas.openxmlformats.org/drawingml/2006/main" noChangeAspect="1"/>
+            </wp:cNvGraphicFramePr>
+            <a:graphic xmlns:a="http://schemas.openxmlformats.org/drawingml/2006/main">
+              <a:graphicData uri="http://schemas.openxmlformats.org/drawingml/2006/picture">
+                <pic:pic xmlns:pic="http://schemas.openxmlformats.org/drawingml/2006/picture">
+                  <pic:nvPicPr>
+                    <pic:cNvPr id="1" name="Picture 1" descr="16.UDINUS FIK"/>
+                    <pic:cNvPicPr>
+                      <a:picLocks noChangeAspect="1"/>
+                    </pic:cNvPicPr>
+                  </pic:nvPicPr>
+                  <pic:blipFill>
+                    <a:blip r:embed="rId5"/>
+                    <a:stretch>
+                      <a:fillRect/>
+                    </a:stretch>
+                  </pic:blipFill>
+                  <pic:spPr>
+                    <a:xfrm>
+                      <a:off x="0" y="0"/>
+                      <a:ext cx="3075305" cy="3075305"/>
+                    </a:xfrm>
+                    <a:prstGeom prst="rect">
+                      <a:avLst/>
+                    </a:prstGeom>
+                  </pic:spPr>
+                </pic:pic>
+              </a:graphicData>
+            </a:graphic>
+          </wp:inline>
+        </w:drawing>
+      </w:r>
+    </w:p>
+    <w:p>
+      <w:pPr>
+        <w:spacing w:line="360" w:lineRule="auto"/>
+        <w:jc w:val="both"/>
+        <w:rPr>
+          <w:rFonts w:ascii="Tahoma" w:hAnsi="Tahoma" w:cs="Tahoma"/>
+          <w:sz w:val="24"/>
+          <w:szCs w:val="24"/>
+        </w:rPr>
+      </w:pPr>
+    </w:p>
+    <w:p>
+      <w:pPr>
+        <w:spacing w:line="360" w:lineRule="auto"/>
+        <w:jc w:val="center"/>
+        <w:rPr>
+          <w:rFonts w:ascii="Tahoma" w:hAnsi="Tahoma" w:cs="Tahoma"/>
+          <w:sz w:val="24"/>
+          <w:szCs w:val="24"/>
+        </w:rPr>
+      </w:pPr>
+      <w:r>
+        <w:rPr>
+          <w:rFonts w:ascii="Tahoma" w:hAnsi="Tahoma" w:cs="Tahoma"/>
+          <w:sz w:val="24"/>
+          <w:szCs w:val="24"/>
+        </w:rPr>
+        <w:t>Disusun oleh:</w:t>
+      </w:r>
+    </w:p>
+    <w:tbl>
+      <w:tblPr>
+        <w:tblStyle w:val="TableGrid"/>
+        <w:tblpPr w:leftFromText="180" w:rightFromText="180" w:vertAnchor="text" w:horzAnchor="page" w:tblpX="3422" w:tblpY="346"/>
+        <w:tblOverlap w:val="never"/>
+        <w:tblW w:w="0" w:type="auto"/>
+        <w:tblBorders>
+          <w:top w:val="none" w:sz="0" w:space="0" w:color="auto"/>
+          <w:left w:val="none" w:sz="0" w:space="0" w:color="auto"/>
+          <w:bottom w:val="none" w:sz="0" w:space="0" w:color="auto"/>
+          <w:right w:val="none" w:sz="0" w:space="0" w:color="auto"/>
+          <w:insideH w:val="none" w:sz="0" w:space="0" w:color="auto"/>
+          <w:insideV w:val="none" w:sz="0" w:space="0" w:color="auto"/>
+        </w:tblBorders>
+        <w:tblLook w:val="04A0" w:firstRow="1" w:lastRow="0" w:firstColumn="1" w:lastColumn="0" w:noHBand="0" w:noVBand="1"/>
+      </w:tblPr>
+      <w:tblGrid>
+        <w:gridCol w:w="2670"/>
+        <w:gridCol w:w="2810"/>
+      </w:tblGrid>
+      <w:tr>
+        <w:tc>
+          <w:tcPr>
+            <w:tcW w:w="2670" w:type="dxa"/>
+          </w:tcPr>
+          <w:p>
+            <w:pPr>
+              <w:numPr>
+                <w:ilvl w:val="0"/>
+                <w:numId w:val="1"/>
+              </w:numPr>
+              <w:spacing w:line="360" w:lineRule="auto"/>
+              <w:jc w:val="left"/>
+              <w:rPr>
+                <w:rFonts w:ascii="Tahoma" w:hAnsi="Tahoma" w:cs="Tahoma"/>
+                <w:sz w:val="24"/>
+                <w:szCs w:val="24"/>
+              </w:rPr>
+            </w:pPr>
+            <w:r>
+              <w:rPr>
+                <w:rFonts w:ascii="Tahoma" w:hAnsi="Tahoma" w:cs="Tahoma"/>
+                <w:sz w:val="24"/>
+                <w:szCs w:val="24"/>
+              </w:rPr>
+              <w:t>Abdun Ainun Najib</w:t>
+            </w:r>
+          </w:p>
+        </w:tc>
+        <w:tc>
+          <w:tcPr>
+            <w:tcW w:w="2810" w:type="dxa"/>
+          </w:tcPr>
+          <w:p>
+            <w:pPr>
+              <w:spacing w:line="360" w:lineRule="auto"/>
+              <w:jc w:val="center"/>
+              <w:rPr>
+                <w:rFonts w:ascii="Tahoma" w:hAnsi="Tahoma" w:cs="Tahoma"/>
+                <w:sz w:val="24"/>
+                <w:szCs w:val="24"/>
+              </w:rPr>
+            </w:pPr>
+            <w:r>
+              <w:rPr>
+                <w:rFonts w:ascii="Tahoma" w:hAnsi="Tahoma" w:cs="Tahoma"/>
+                <w:sz w:val="24"/>
+                <w:szCs w:val="24"/>
+              </w:rPr>
+              <w:t>(A11.2016.09627)</w:t>
+            </w:r>
+          </w:p>
+        </w:tc>
+      </w:tr>
+      <w:tr>
+        <w:tc>
+          <w:tcPr>
+            <w:tcW w:w="2670" w:type="dxa"/>
+          </w:tcPr>
+          <w:p>
+            <w:pPr>
+              <w:spacing w:line="360" w:lineRule="auto"/>
+              <w:jc w:val="left"/>
+              <w:rPr>
+                <w:rFonts w:ascii="Tahoma" w:hAnsi="Tahoma" w:cs="Tahoma"/>
+                <w:sz w:val="24"/>
+                <w:szCs w:val="24"/>
+              </w:rPr>
+            </w:pPr>
+            <w:r>
+              <w:rPr>
+                <w:rFonts w:ascii="Tahoma" w:hAnsi="Tahoma" w:cs="Tahoma"/>
+                <w:sz w:val="24"/>
+                <w:szCs w:val="24"/>
+              </w:rPr>
+              <w:t>Sonia Kusumaningtyas</w:t>
+            </w:r>
+          </w:p>
+        </w:tc>
+        <w:tc>
+          <w:tcPr>
+            <w:tcW w:w="2810" w:type="dxa"/>
+          </w:tcPr>
+          <w:p>
+            <w:pPr>
+              <w:spacing w:line="360" w:lineRule="auto"/>
+              <w:jc w:val="center"/>
+              <w:rPr>
+                <w:rFonts w:ascii="Tahoma" w:hAnsi="Tahoma" w:cs="Tahoma"/>
+                <w:sz w:val="24"/>
+                <w:szCs w:val="24"/>
+              </w:rPr>
+            </w:pPr>
+            <w:r>
+              <w:rPr>
+                <w:rFonts w:ascii="Tahoma" w:hAnsi="Tahoma" w:cs="Tahoma"/>
+                <w:sz w:val="24"/>
+                <w:szCs w:val="24"/>
+              </w:rPr>
+              <w:t>(A11.2019.12067)</w:t>
+            </w:r>
+          </w:p>
+        </w:tc>
+      </w:tr>
+      <w:tr>
+        <w:tc>
+          <w:tcPr>
+            <w:tcW w:w="2670" w:type="dxa"/>
+          </w:tcPr>
+          <w:p>
+            <w:pPr>
+              <w:spacing w:line="360" w:lineRule="auto"/>
+              <w:jc w:val="left"/>
+              <w:rPr>
+                <w:rFonts w:ascii="Tahoma" w:hAnsi="Tahoma" w:cs="Tahoma"/>
+                <w:sz w:val="24"/>
+                <w:szCs w:val="24"/>
+              </w:rPr>
+            </w:pPr>
+            <w:r>
+              <w:rPr>
+                <w:rFonts w:ascii="Tahoma" w:hAnsi="Tahoma" w:cs="Tahoma"/>
+                <w:sz w:val="24"/>
+                <w:szCs w:val="24"/>
+              </w:rPr>
+              <w:t>Hanin Firginita Gilty</w:t>
+            </w:r>
+          </w:p>
+        </w:tc>
+        <w:tc>
+          <w:tcPr>
+            <w:tcW w:w="2810" w:type="dxa"/>
+          </w:tcPr>
+          <w:p>
+            <w:pPr>
+              <w:spacing w:line="360" w:lineRule="auto"/>
+              <w:jc w:val="center"/>
+              <w:rPr>
+                <w:rFonts w:ascii="Tahoma" w:hAnsi="Tahoma" w:cs="Tahoma"/>
+                <w:sz w:val="24"/>
+                <w:szCs w:val="24"/>
+              </w:rPr>
+            </w:pPr>
+            <w:r>
+              <w:rPr>
+                <w:rFonts w:ascii="Tahoma" w:hAnsi="Tahoma" w:cs="Tahoma"/>
+                <w:sz w:val="24"/>
+                <w:szCs w:val="24"/>
+              </w:rPr>
+              <w:t>(A11.2019.11965)</w:t>
+            </w:r>
+          </w:p>
+        </w:tc>
+      </w:tr>
+    </w:tbl>
+    <w:p>
+      <w:pPr>
+        <w:spacing w:line="360" w:lineRule="auto"/>
+        <w:jc w:val="both"/>
+        <w:rPr>
+          <w:rFonts w:ascii="Tahoma" w:hAnsi="Tahoma" w:cs="Tahoma"/>
+          <w:sz w:val="24"/>
+          <w:szCs w:val="24"/>
+        </w:rPr>
+      </w:pPr>
+    </w:p>
+    <w:p>
+      <w:pPr>
+        <w:spacing w:line="360" w:lineRule="auto"/>
+        <w:jc w:val="both"/>
+        <w:rPr>
+          <w:rFonts w:ascii="Tahoma" w:hAnsi="Tahoma" w:cs="Tahoma"/>
+          <w:sz w:val="24"/>
+          <w:szCs w:val="24"/>
+        </w:rPr>
+      </w:pPr>
+    </w:p>
+    <w:p>
+      <w:pPr>
+        <w:spacing w:line="360" w:lineRule="auto"/>
+        <w:jc w:val="both"/>
+        <w:rPr>
+          <w:rFonts w:ascii="Tahoma" w:hAnsi="Tahoma" w:cs="Tahoma"/>
+          <w:sz w:val="24"/>
+          <w:szCs w:val="24"/>
+        </w:rPr>
+      </w:pPr>
+    </w:p>
+    <w:p>
+      <w:pPr>
+        <w:spacing w:line="360" w:lineRule="auto"/>
+        <w:jc w:val="center"/>
+        <w:rPr>
+          <w:rFonts w:ascii="Tahoma" w:hAnsi="Tahoma" w:cs="Tahoma"/>
+          <w:sz w:val="24"/>
+          <w:szCs w:val="24"/>
+        </w:rPr>
+      </w:pPr>
+    </w:p>
+    <w:p>
+      <w:pPr>
+        <w:spacing w:line="360" w:lineRule="auto"/>
+        <w:jc w:val="center"/>
+        <w:rPr>
+          <w:rFonts w:ascii="Tahoma" w:hAnsi="Tahoma" w:cs="Tahoma"/>
+          <w:sz w:val="24"/>
+          <w:szCs w:val="24"/>
+        </w:rPr>
+      </w:pPr>
+    </w:p>
+    <w:p>
+      <w:pPr>
+        <w:spacing w:line="360" w:lineRule="auto"/>
+        <w:jc w:val="center"/>
+        <w:rPr>
+          <w:rFonts w:ascii="Tahoma" w:hAnsi="Tahoma" w:cs="Tahoma"/>
+          <w:sz w:val="24"/>
+          <w:szCs w:val="24"/>
+        </w:rPr>
+      </w:pPr>
+    </w:p>
+    <w:p>
+      <w:pPr>
+        <w:spacing w:line="360" w:lineRule="auto"/>
+        <w:jc w:val="both"/>
+        <w:rPr>
+          <w:rFonts w:ascii="Tahoma" w:hAnsi="Tahoma" w:cs="Tahoma"/>
+          <w:sz w:val="24"/>
+          <w:szCs w:val="24"/>
+        </w:rPr>
+      </w:pPr>
+    </w:p>
+    <w:p>
+      <w:pPr>
+        <w:spacing w:line="360" w:lineRule="auto"/>
+        <w:jc w:val="center"/>
+        <w:rPr>
+          <w:rFonts w:ascii="Tahoma" w:hAnsi="Tahoma" w:cs="Tahoma"/>
+          <w:b/>
+          <w:bCs/>
+          <w:sz w:val="28"/>
+          <w:szCs w:val="28"/>
+        </w:rPr>
+      </w:pPr>
+      <w:r>
+        <w:rPr>
+          <w:rFonts w:ascii="Tahoma" w:hAnsi="Tahoma" w:cs="Tahoma"/>
+          <w:b/>
+          <w:bCs/>
+          <w:sz w:val="28"/>
+          <w:szCs w:val="28"/>
+        </w:rPr>
+        <w:t>FAKULTAS ILMU KOMPUTER</w:t>
+      </w:r>
+    </w:p>
+    <w:p>
+      <w:pPr>
+        <w:spacing w:line="360" w:lineRule="auto"/>
+        <w:jc w:val="center"/>
+        <w:rPr>
+          <w:rFonts w:ascii="Tahoma" w:hAnsi="Tahoma" w:cs="Tahoma"/>
+          <w:b/>
+          <w:bCs/>
+          <w:sz w:val="28"/>
+          <w:szCs w:val="28"/>
+        </w:rPr>
+      </w:pPr>
+      <w:r>
+        <w:rPr>
+          <w:rFonts w:ascii="Tahoma" w:hAnsi="Tahoma" w:cs="Tahoma"/>
+          <w:b/>
+          <w:bCs/>
+          <w:sz w:val="28"/>
+          <w:szCs w:val="28"/>
+        </w:rPr>
+        <w:t xml:space="preserve">UNIVERSITAS DIAN NUSWANTORO </w:t>
+      </w:r>
+    </w:p>
+    <w:p>
+      <w:pPr>
+        <w:spacing w:line="360" w:lineRule="auto"/>
+        <w:jc w:val="center"/>
+        <w:rPr>
+          <w:rFonts w:ascii="Tahoma" w:hAnsi="Tahoma" w:cs="Tahoma"/>
+          <w:b/>
+          <w:bCs/>
+          <w:sz w:val="28"/>
+          <w:szCs w:val="28"/>
+        </w:rPr>
+      </w:pPr>
+      <w:r>
+        <w:rPr>
+          <w:rFonts w:ascii="Tahoma" w:hAnsi="Tahoma" w:cs="Tahoma"/>
+          <w:b/>
+          <w:bCs/>
+          <w:sz w:val="28"/>
+          <w:szCs w:val="28"/>
+        </w:rPr>
+        <w:t>SEMARANG</w:t>
+      </w:r>
+    </w:p>
+    <w:p>
+      <w:pPr>
+        <w:spacing w:line="360" w:lineRule="auto"/>
+        <w:jc w:val="center"/>
+        <w:rPr>
+          <w:rFonts w:ascii="Tahoma" w:hAnsi="Tahoma" w:cs="Tahoma"/>
+          <w:b/>
+          <w:bCs/>
+          <w:sz w:val="28"/>
+          <w:szCs w:val="28"/>
+        </w:rPr>
+      </w:pPr>
+      <w:r>
+        <w:rPr>
+          <w:rFonts w:ascii="Tahoma" w:hAnsi="Tahoma" w:cs="Tahoma"/>
+          <w:b/>
+          <w:bCs/>
+          <w:sz w:val="28"/>
+          <w:szCs w:val="28"/>
+        </w:rPr>
+        <w:t>2022</w:t>
+      </w:r>
+    </w:p>
+    <w:p>
+      <w:pPr>
+        <w:spacing w:line="360" w:lineRule="auto"/>
+        <w:jc w:val="both"/>
+        <w:rPr>
+          <w:rFonts w:ascii="Tahoma" w:hAnsi="Tahoma" w:cs="Tahoma"/>
+          <w:b/>
+          <w:bCs/>
+          <w:sz w:val="28"/>
+          <w:szCs w:val="28"/>
+        </w:rPr>
+      </w:pPr>
+    </w:p>
+    <w:p>
+      <w:pPr>
+        <w:spacing w:line="360" w:lineRule="auto"/>
+        <w:jc w:val="both"/>
+        <w:rPr>
+          <w:rFonts w:ascii="Tahoma" w:hAnsi="Tahoma" w:cs="Tahoma"/>
+          <w:b/>
+          <w:bCs/>
+          <w:sz w:val="28"/>
+          <w:szCs w:val="28"/>
+        </w:rPr>
+      </w:pPr>
+    </w:p>
+    <w:p>
+      <w:pPr>
+        <w:numPr>
+          <w:ilvl w:val="0"/>
+          <w:numId w:val="2"/>
+        </w:numPr>
+        <w:jc w:val="both"/>
+        <w:rPr>
+          <w:rFonts w:ascii="Tahoma" w:hAnsi="Tahoma" w:cs="Tahoma"/>
+          <w:b/>
+          <w:bCs/>
+          <w:sz w:val="24"/>
+          <w:szCs w:val="24"/>
+        </w:rPr>
+      </w:pPr>
+      <w:r>
+        <w:rPr>
+          <w:rFonts w:ascii="Tahoma" w:hAnsi="Tahoma" w:cs="Tahoma"/>
+          <w:b/>
+          <w:bCs/>
+          <w:sz w:val="24"/>
+          <w:szCs w:val="24"/>
+        </w:rPr>
+        <w:lastRenderedPageBreak/>
+        <w:t xml:space="preserve">User Story </w:t>
+      </w:r>
+      <w:r>
+        <w:rPr>
+          <w:rFonts w:ascii="Tahoma" w:hAnsi="Tahoma" w:cs="Tahoma"/>
+          <w:bCs/>
+          <w:sz w:val="24"/>
+          <w:szCs w:val="24"/>
+        </w:rPr>
+        <w:t>(hanin)</w:t>
+      </w:r>
+    </w:p>
+    <w:p>
+      <w:pPr>
+        <w:ind w:firstLine="720"/>
+        <w:jc w:val="both"/>
+        <w:rPr>
+          <w:rFonts w:ascii="Tahoma" w:hAnsi="Tahoma"/>
+          <w:sz w:val="24"/>
+          <w:szCs w:val="24"/>
+        </w:rPr>
+      </w:pPr>
+      <w:r>
+        <w:rPr>
+          <w:rFonts w:ascii="Tahoma" w:hAnsi="Tahoma"/>
+          <w:sz w:val="24"/>
+          <w:szCs w:val="24"/>
+        </w:rPr>
+        <w:t>Terdapat salah satu kafe eksklusif yang selain menyediakan makanan dan minuman juga dilengkapi fasilitas game eksklusif seperti board game secara gratis. Kemudian terdapat kendala yang didapat dari pelanggan atau pembeli tersebut yaitu pada saat ada pengunjung memainkan sebuah board game ada suatu komponen board game yang hilang setelah dimainkan.</w:t>
+      </w:r>
+    </w:p>
+    <w:p>
+      <w:pPr>
+        <w:ind w:firstLine="720"/>
+        <w:jc w:val="both"/>
+        <w:rPr>
+          <w:rFonts w:ascii="Tahoma" w:hAnsi="Tahoma"/>
+          <w:sz w:val="24"/>
+          <w:szCs w:val="24"/>
+        </w:rPr>
+      </w:pPr>
+      <w:r>
+        <w:rPr>
+          <w:rFonts w:ascii="Tahoma" w:hAnsi="Tahoma"/>
+          <w:sz w:val="24"/>
+          <w:szCs w:val="24"/>
+        </w:rPr>
+        <w:t>Terdapat juga masalah lain yang masih berkaitan dengan board game tersebut yaitu dalam kafe tersebut belum mempunyai katalog untuk board game sehingga para customer tidak mengetahui game apa saja yang disediakan oleh kafe tersebut.</w:t>
+      </w:r>
+    </w:p>
+    <w:p>
+      <w:pPr>
+        <w:ind w:firstLine="720"/>
+        <w:jc w:val="both"/>
+        <w:rPr>
+          <w:rFonts w:ascii="Tahoma" w:hAnsi="Tahoma"/>
+          <w:sz w:val="24"/>
+          <w:szCs w:val="24"/>
+        </w:rPr>
+      </w:pPr>
+      <w:r>
+        <w:rPr>
+          <w:rFonts w:ascii="Tahoma" w:hAnsi="Tahoma"/>
+          <w:sz w:val="24"/>
+          <w:szCs w:val="24"/>
+        </w:rPr>
+        <w:t>Kemudian untuk permasalahan lainnya yang ada di kafe tersebut yaitu bagaimana cara agar customer dapat memesan menu dengan nyaman dan mudah tanpa harus menuju kasir atau waitres tanpa datang ke meja customer, semua bisa dilakukan dimeja tanpa harus datang ke kasir mulai dari pemesanan maupun pembayaran.</w:t>
+      </w:r>
+    </w:p>
+    <w:p>
+      <w:pPr>
+        <w:ind w:firstLine="720"/>
+        <w:jc w:val="both"/>
+        <w:rPr>
+          <w:rFonts w:ascii="Tahoma" w:hAnsi="Tahoma" w:cs="Tahoma"/>
+          <w:sz w:val="24"/>
+          <w:szCs w:val="24"/>
+        </w:rPr>
+      </w:pPr>
+      <w:r>
+        <w:rPr>
+          <w:rFonts w:ascii="Tahoma" w:hAnsi="Tahoma"/>
+          <w:sz w:val="24"/>
+          <w:szCs w:val="24"/>
+        </w:rPr>
+        <w:t xml:space="preserve">Harapannya, kafe tersebut dapat membuat data pelanggan yang berkunjung di kafe tersebut. Sehingga nanti pada saat pelanggan tersebut berulang tahun akan diberikan diskon. </w:t>
+      </w:r>
+    </w:p>
+    <w:p>
+      <w:pPr>
+        <w:jc w:val="both"/>
+        <w:rPr>
+          <w:rFonts w:ascii="Tahoma" w:hAnsi="Tahoma" w:cs="Tahoma"/>
+          <w:sz w:val="24"/>
+          <w:szCs w:val="24"/>
+        </w:rPr>
+      </w:pPr>
+    </w:p>
+    <w:p>
+      <w:pPr>
+        <w:numPr>
+          <w:ilvl w:val="0"/>
+          <w:numId w:val="3"/>
+        </w:numPr>
+        <w:jc w:val="both"/>
+        <w:rPr>
+          <w:rFonts w:ascii="Tahoma" w:hAnsi="Tahoma" w:cs="Tahoma"/>
+          <w:b/>
+          <w:bCs/>
+          <w:sz w:val="24"/>
+          <w:szCs w:val="24"/>
+        </w:rPr>
+      </w:pPr>
+      <w:r>
+        <w:rPr>
+          <w:rFonts w:ascii="Tahoma" w:hAnsi="Tahoma" w:cs="Tahoma"/>
+          <w:b/>
+          <w:bCs/>
+          <w:sz w:val="24"/>
+          <w:szCs w:val="24"/>
+        </w:rPr>
+        <w:t xml:space="preserve">Points </w:t>
+      </w:r>
+      <w:r>
+        <w:rPr>
+          <w:rFonts w:ascii="Tahoma" w:hAnsi="Tahoma" w:cs="Tahoma"/>
+          <w:bCs/>
+          <w:sz w:val="24"/>
+          <w:szCs w:val="24"/>
+        </w:rPr>
+        <w:t>(hanin)</w:t>
+      </w:r>
+    </w:p>
+    <w:p>
+      <w:pPr>
+        <w:jc w:val="both"/>
+        <w:rPr>
+          <w:rFonts w:ascii="Tahoma" w:hAnsi="Tahoma" w:cs="Tahoma"/>
+          <w:sz w:val="24"/>
+          <w:szCs w:val="24"/>
+        </w:rPr>
+      </w:pPr>
+      <w:r>
+        <w:rPr>
+          <w:rFonts w:ascii="Tahoma" w:hAnsi="Tahoma" w:cs="Tahoma"/>
+          <w:sz w:val="24"/>
+          <w:szCs w:val="24"/>
+        </w:rPr>
+        <w:t>Poin penting dari user story diatas adalah:</w:t>
+      </w:r>
+    </w:p>
+    <w:p>
+      <w:pPr>
+        <w:numPr>
+          <w:ilvl w:val="0"/>
+          <w:numId w:val="4"/>
+        </w:numPr>
+        <w:jc w:val="both"/>
+        <w:rPr>
+          <w:rFonts w:ascii="Tahoma" w:hAnsi="Tahoma" w:cs="Tahoma"/>
+          <w:sz w:val="24"/>
+          <w:szCs w:val="24"/>
+        </w:rPr>
+      </w:pPr>
+      <w:r>
+        <w:rPr>
+          <w:rFonts w:ascii="Tahoma" w:hAnsi="Tahoma" w:cs="Tahoma"/>
+          <w:sz w:val="24"/>
+          <w:szCs w:val="24"/>
+        </w:rPr>
+        <w:t>Terdapat permasalahan bisnis di sebuah cafe yang memberikan fasilitas game eksklusif gratis. Permasalahannya yaitu terdapat pada board game.</w:t>
+      </w:r>
+    </w:p>
+    <w:p>
+      <w:pPr>
+        <w:numPr>
+          <w:ilvl w:val="0"/>
+          <w:numId w:val="4"/>
+        </w:numPr>
+        <w:jc w:val="both"/>
+        <w:rPr>
+          <w:rFonts w:ascii="Tahoma" w:hAnsi="Tahoma" w:cs="Tahoma"/>
+          <w:sz w:val="24"/>
+          <w:szCs w:val="24"/>
+        </w:rPr>
+      </w:pPr>
+      <w:r>
+        <w:rPr>
+          <w:rFonts w:ascii="Tahoma" w:hAnsi="Tahoma" w:cs="Tahoma"/>
+          <w:sz w:val="24"/>
+          <w:szCs w:val="24"/>
+        </w:rPr>
+        <w:t>Kafe ini juga disebut dengan kafe yang cukup unik, sehingga banyak yang mengunjungi kafe tersebut karena tertarik dengan hal unik tadi yaitu adanya board game gratis.</w:t>
+      </w:r>
+    </w:p>
+    <w:p>
+      <w:pPr>
+        <w:numPr>
+          <w:ilvl w:val="0"/>
+          <w:numId w:val="4"/>
+        </w:numPr>
+        <w:jc w:val="both"/>
+        <w:rPr>
+          <w:rFonts w:ascii="Tahoma" w:hAnsi="Tahoma" w:cs="Tahoma"/>
+          <w:sz w:val="24"/>
+          <w:szCs w:val="24"/>
+        </w:rPr>
+      </w:pPr>
+      <w:r>
+        <w:rPr>
+          <w:rFonts w:ascii="Tahoma" w:hAnsi="Tahoma" w:cs="Tahoma"/>
+          <w:sz w:val="24"/>
+          <w:szCs w:val="24"/>
+        </w:rPr>
+        <w:t>Permasalahan pertama yang terdapat pada board game tersebut adalah sering hilangnya komponen permainan yang terdapat pada board game.</w:t>
+      </w:r>
+    </w:p>
+    <w:p>
+      <w:pPr>
+        <w:numPr>
+          <w:ilvl w:val="0"/>
+          <w:numId w:val="4"/>
+        </w:numPr>
+        <w:jc w:val="both"/>
+        <w:rPr>
+          <w:rFonts w:ascii="Tahoma" w:hAnsi="Tahoma" w:cs="Tahoma"/>
+          <w:sz w:val="24"/>
+          <w:szCs w:val="24"/>
+        </w:rPr>
+      </w:pPr>
+      <w:r>
+        <w:rPr>
+          <w:rFonts w:ascii="Tahoma" w:hAnsi="Tahoma" w:cs="Tahoma"/>
+          <w:sz w:val="24"/>
+          <w:szCs w:val="24"/>
+        </w:rPr>
+        <w:t>Permasalahan kedua yang terdapat pada board game adalah tidak atau belum tersedia katalog game. Sehingga membuat para pengunjung tidak mengetahui permainan apa saja yang ada di kafe tersebut.</w:t>
+      </w:r>
+    </w:p>
+    <w:p>
+      <w:pPr>
+        <w:numPr>
+          <w:ilvl w:val="0"/>
+          <w:numId w:val="4"/>
+        </w:numPr>
+        <w:jc w:val="both"/>
+        <w:rPr>
+          <w:rFonts w:ascii="Tahoma" w:hAnsi="Tahoma" w:cs="Tahoma"/>
+          <w:sz w:val="24"/>
+          <w:szCs w:val="24"/>
+        </w:rPr>
+      </w:pPr>
+      <w:r>
+        <w:rPr>
+          <w:rFonts w:ascii="Tahoma" w:hAnsi="Tahoma" w:cs="Tahoma"/>
+          <w:sz w:val="24"/>
+          <w:szCs w:val="24"/>
+        </w:rPr>
+        <w:t>Permasalahan ketiga yaitu dapat melakukan pembaruan seperti fasilitas dan pelayanan yaitu pengunjung nantinya dapat memesan makanan dan melakukan pembayaran melalui meja masing-masing tanpa harus menuju kasir.</w:t>
+      </w:r>
+    </w:p>
+    <w:p>
+      <w:pPr>
+        <w:numPr>
+          <w:ilvl w:val="0"/>
+          <w:numId w:val="4"/>
+        </w:numPr>
+        <w:jc w:val="both"/>
+        <w:rPr>
+          <w:rFonts w:ascii="Tahoma" w:hAnsi="Tahoma" w:cs="Tahoma"/>
+          <w:sz w:val="24"/>
+          <w:szCs w:val="24"/>
+        </w:rPr>
+      </w:pPr>
+      <w:r>
+        <w:rPr>
+          <w:rFonts w:ascii="Tahoma" w:hAnsi="Tahoma" w:cs="Tahoma"/>
+          <w:sz w:val="24"/>
+          <w:szCs w:val="24"/>
+        </w:rPr>
+        <w:t>Selain itu kafe tersebut juga berharap dapat membuat data pelanggan untuk memberikan pelayanan yang lebih baik.</w:t>
+      </w:r>
+    </w:p>
+    <w:p>
+      <w:pPr>
+        <w:jc w:val="both"/>
+        <w:rPr>
+          <w:rFonts w:ascii="Tahoma" w:hAnsi="Tahoma" w:cs="Tahoma"/>
+          <w:sz w:val="24"/>
+          <w:szCs w:val="24"/>
+        </w:rPr>
+      </w:pPr>
+    </w:p>
+    <w:p>
+      <w:pPr>
+        <w:numPr>
+          <w:ilvl w:val="0"/>
+          <w:numId w:val="3"/>
+        </w:numPr>
+        <w:jc w:val="both"/>
+        <w:rPr>
+          <w:rFonts w:ascii="Tahoma" w:hAnsi="Tahoma" w:cs="Tahoma"/>
+          <w:b/>
+          <w:bCs/>
+          <w:sz w:val="24"/>
+          <w:szCs w:val="24"/>
+        </w:rPr>
+      </w:pPr>
+      <w:r>
+        <w:rPr>
+          <w:rFonts w:ascii="Tahoma" w:hAnsi="Tahoma" w:cs="Tahoma"/>
+          <w:b/>
+          <w:bCs/>
+          <w:sz w:val="24"/>
+          <w:szCs w:val="24"/>
+        </w:rPr>
+        <w:t>Requirment Gathering (Technical &amp; Non Technical)</w:t>
+      </w:r>
+      <w:r>
+        <w:rPr>
+          <w:rFonts w:ascii="Tahoma" w:hAnsi="Tahoma" w:cs="Tahoma"/>
+          <w:bCs/>
+          <w:sz w:val="24"/>
+          <w:szCs w:val="24"/>
+        </w:rPr>
+        <w:t>(sonia)</w:t>
+      </w:r>
+    </w:p>
+    <w:p>
+      <w:pPr>
+        <w:tabs>
+          <w:tab w:val="left" w:pos="420"/>
+        </w:tabs>
+        <w:ind w:left="425"/>
+        <w:jc w:val="both"/>
+        <w:rPr>
+          <w:rFonts w:ascii="Tahoma" w:hAnsi="Tahoma" w:cs="Tahoma"/>
+          <w:b/>
+          <w:bCs/>
+          <w:sz w:val="24"/>
+          <w:szCs w:val="24"/>
+        </w:rPr>
+      </w:pPr>
+      <w:r>
+        <w:rPr>
+          <w:rFonts w:ascii="Tahoma" w:hAnsi="Tahoma" w:cs="Tahoma"/>
+          <w:b/>
+          <w:bCs/>
+          <w:sz w:val="24"/>
+          <w:szCs w:val="24"/>
+        </w:rPr>
+        <w:t>Technical</w:t>
+      </w:r>
+    </w:p>
+    <w:p>
+      <w:pPr>
+        <w:pStyle w:val="ListParagraph"/>
+        <w:numPr>
+          <w:ilvl w:val="0"/>
+          <w:numId w:val="5"/>
+        </w:numPr>
+        <w:tabs>
+          <w:tab w:val="left" w:pos="425"/>
+        </w:tabs>
+        <w:jc w:val="both"/>
+        <w:rPr>
+          <w:rFonts w:ascii="Tahoma" w:hAnsi="Tahoma" w:cs="Tahoma"/>
+          <w:bCs/>
+          <w:sz w:val="24"/>
+          <w:szCs w:val="24"/>
+        </w:rPr>
+      </w:pPr>
+      <w:r>
+        <w:rPr>
+          <w:rFonts w:ascii="Tahoma" w:hAnsi="Tahoma" w:cs="Tahoma"/>
+          <w:bCs/>
+          <w:sz w:val="24"/>
+          <w:szCs w:val="24"/>
+        </w:rPr>
+        <w:t>Hilangnya</w:t>
+      </w:r>
+      <w:r>
+        <w:rPr>
+          <w:rFonts w:ascii="Tahoma" w:hAnsi="Tahoma" w:cs="Tahoma"/>
+          <w:bCs/>
+          <w:sz w:val="24"/>
+          <w:szCs w:val="24"/>
+        </w:rPr>
+        <w:t xml:space="preserve"> komponen pada board game</w:t>
+      </w:r>
+    </w:p>
+    <w:p>
+      <w:pPr>
+        <w:pStyle w:val="ListParagraph"/>
+        <w:tabs>
+          <w:tab w:val="left" w:pos="425"/>
+        </w:tabs>
+        <w:ind w:left="785"/>
+        <w:jc w:val="both"/>
+        <w:rPr>
+          <w:rFonts w:ascii="Tahoma" w:hAnsi="Tahoma" w:cs="Tahoma"/>
+          <w:bCs/>
+          <w:sz w:val="24"/>
+          <w:szCs w:val="24"/>
+        </w:rPr>
+      </w:pPr>
+      <w:r>
+        <w:rPr>
+          <w:rFonts w:ascii="Tahoma" w:hAnsi="Tahoma" w:cs="Tahoma"/>
+          <w:bCs/>
+          <w:sz w:val="24"/>
+          <w:szCs w:val="24"/>
+        </w:rPr>
+        <w:t>Melakukan cek up terlebih dahulu sebelum dan sesudah peminjaman, apabila terjadi kekurangan komponen pada board game dapat dilengkapi terlebih dulu sedangkan apabila setelah peminjaman terjadi kekurangan komponen board game untuk mempertanggung jawabkan</w:t>
+      </w:r>
+    </w:p>
+    <w:p>
+      <w:pPr>
+        <w:pStyle w:val="ListParagraph"/>
+        <w:numPr>
+          <w:ilvl w:val="0"/>
+          <w:numId w:val="5"/>
+        </w:numPr>
+        <w:tabs>
+          <w:tab w:val="left" w:pos="425"/>
+        </w:tabs>
+        <w:jc w:val="both"/>
+        <w:rPr>
+          <w:rFonts w:ascii="Tahoma" w:hAnsi="Tahoma" w:cs="Tahoma"/>
+          <w:bCs/>
+          <w:sz w:val="24"/>
+          <w:szCs w:val="24"/>
+        </w:rPr>
+      </w:pPr>
+      <w:r>
+        <w:rPr>
+          <w:rFonts w:ascii="Tahoma" w:hAnsi="Tahoma" w:cs="Tahoma"/>
+          <w:bCs/>
+          <w:sz w:val="24"/>
+          <w:szCs w:val="24"/>
+        </w:rPr>
+        <w:t>katalog</w:t>
+      </w:r>
+    </w:p>
+    <w:p>
+      <w:pPr>
+        <w:pStyle w:val="ListParagraph"/>
+        <w:tabs>
+          <w:tab w:val="left" w:pos="425"/>
+        </w:tabs>
+        <w:ind w:left="785"/>
+        <w:jc w:val="both"/>
+        <w:rPr>
+          <w:rFonts w:ascii="Tahoma" w:hAnsi="Tahoma" w:cs="Tahoma"/>
+          <w:bCs/>
+          <w:sz w:val="24"/>
+          <w:szCs w:val="24"/>
+        </w:rPr>
+      </w:pPr>
+      <w:r>
+        <w:rPr>
+          <w:rFonts w:ascii="Tahoma" w:hAnsi="Tahoma" w:cs="Tahoma"/>
+          <w:bCs/>
+          <w:sz w:val="24"/>
+          <w:szCs w:val="24"/>
+        </w:rPr>
+        <w:t xml:space="preserve">Ketersedian katalog merupakan komponen penting untuk memberitahukan kepada consumen apa saja game yang sudah tersedia </w:t>
+      </w:r>
+      <w:r>
+        <w:rPr>
+          <w:rFonts w:ascii="Tahoma" w:hAnsi="Tahoma" w:cs="Tahoma"/>
+          <w:bCs/>
+          <w:sz w:val="24"/>
+          <w:szCs w:val="24"/>
+        </w:rPr>
+        <w:lastRenderedPageBreak/>
+        <w:t>pada café tersebut tanpa harus konfirmasi terlebih dahulu. Ketersedian inventory sebagai penempatan yang efesien agar mengurangi antrian konsumen saat melakukan pertanyaan mengenai board game.</w:t>
+      </w:r>
+    </w:p>
+    <w:p>
+      <w:pPr>
+        <w:pStyle w:val="ListParagraph"/>
+        <w:numPr>
+          <w:ilvl w:val="0"/>
+          <w:numId w:val="5"/>
+        </w:numPr>
+        <w:tabs>
+          <w:tab w:val="left" w:pos="425"/>
+        </w:tabs>
+        <w:jc w:val="both"/>
+        <w:rPr>
+          <w:rFonts w:ascii="Tahoma" w:hAnsi="Tahoma" w:cs="Tahoma"/>
+          <w:bCs/>
+          <w:sz w:val="24"/>
+          <w:szCs w:val="24"/>
+        </w:rPr>
+      </w:pPr>
+      <w:r>
+        <w:rPr>
+          <w:rFonts w:ascii="Tahoma" w:hAnsi="Tahoma" w:cs="Tahoma"/>
+          <w:bCs/>
+          <w:sz w:val="24"/>
+          <w:szCs w:val="24"/>
+        </w:rPr>
+        <w:t xml:space="preserve">Pemesanan menu dan metode pembayaran </w:t>
+      </w:r>
+    </w:p>
+    <w:p>
+      <w:pPr>
+        <w:pStyle w:val="ListParagraph"/>
+        <w:tabs>
+          <w:tab w:val="left" w:pos="425"/>
+        </w:tabs>
+        <w:ind w:left="785"/>
+        <w:jc w:val="both"/>
+        <w:rPr>
+          <w:rFonts w:ascii="Tahoma" w:hAnsi="Tahoma" w:cs="Tahoma"/>
+          <w:bCs/>
+          <w:sz w:val="24"/>
+          <w:szCs w:val="24"/>
+        </w:rPr>
+      </w:pPr>
+      <w:r>
+        <w:rPr>
+          <w:rFonts w:ascii="Tahoma" w:hAnsi="Tahoma" w:cs="Tahoma"/>
+          <w:bCs/>
+          <w:sz w:val="24"/>
+          <w:szCs w:val="24"/>
+        </w:rPr>
+        <w:t>Akan dibangun system cepat melalui android untuk menghindari antrian konsumen</w:t>
+      </w:r>
+    </w:p>
+    <w:p>
+      <w:pPr>
+        <w:pStyle w:val="ListParagraph"/>
+        <w:numPr>
+          <w:ilvl w:val="0"/>
+          <w:numId w:val="5"/>
+        </w:numPr>
+        <w:tabs>
+          <w:tab w:val="left" w:pos="425"/>
+        </w:tabs>
+        <w:jc w:val="both"/>
+        <w:rPr>
+          <w:rFonts w:ascii="Tahoma" w:hAnsi="Tahoma" w:cs="Tahoma"/>
+          <w:bCs/>
+          <w:sz w:val="24"/>
+          <w:szCs w:val="24"/>
+        </w:rPr>
+      </w:pPr>
+      <w:r>
+        <w:rPr>
+          <w:rFonts w:ascii="Tahoma" w:hAnsi="Tahoma" w:cs="Tahoma"/>
+          <w:bCs/>
+          <w:sz w:val="24"/>
+          <w:szCs w:val="24"/>
+        </w:rPr>
+        <w:t>Pengumpulan data</w:t>
+      </w:r>
+    </w:p>
+    <w:p>
+      <w:pPr>
+        <w:pStyle w:val="ListParagraph"/>
+        <w:tabs>
+          <w:tab w:val="left" w:pos="425"/>
+        </w:tabs>
+        <w:ind w:left="785"/>
+        <w:jc w:val="both"/>
+        <w:rPr>
+          <w:rFonts w:ascii="Tahoma" w:hAnsi="Tahoma" w:cs="Tahoma"/>
+          <w:bCs/>
+          <w:sz w:val="24"/>
+          <w:szCs w:val="24"/>
+        </w:rPr>
+      </w:pPr>
+      <w:r>
+        <w:rPr>
+          <w:rFonts w:ascii="Tahoma" w:hAnsi="Tahoma" w:cs="Tahoma"/>
+          <w:bCs/>
+          <w:sz w:val="24"/>
+          <w:szCs w:val="24"/>
+        </w:rPr>
+        <w:t>Setiap konsumen yang datang wajib menyertakan kartu identitas guna pencatatan data secara online</w:t>
+      </w:r>
+    </w:p>
+    <w:p>
+      <w:pPr>
+        <w:ind w:firstLine="425"/>
+        <w:rPr>
+          <w:rFonts w:ascii="Tahoma" w:hAnsi="Tahoma" w:cs="Tahoma"/>
+          <w:b/>
+          <w:bCs/>
+          <w:sz w:val="24"/>
+          <w:szCs w:val="24"/>
+        </w:rPr>
+      </w:pPr>
+      <w:r>
+        <w:rPr>
+          <w:rFonts w:ascii="Tahoma" w:hAnsi="Tahoma" w:cs="Tahoma"/>
+          <w:b/>
+          <w:bCs/>
+          <w:sz w:val="24"/>
+          <w:szCs w:val="24"/>
+        </w:rPr>
+        <w:t>Non Technical</w:t>
+      </w:r>
+    </w:p>
+    <w:p>
+      <w:pPr>
+        <w:pStyle w:val="ListParagraph"/>
+        <w:numPr>
+          <w:ilvl w:val="0"/>
+          <w:numId w:val="5"/>
+        </w:numPr>
+        <w:rPr>
+          <w:rFonts w:ascii="Tahoma" w:hAnsi="Tahoma" w:cs="Tahoma"/>
+          <w:b/>
+          <w:bCs/>
+          <w:sz w:val="24"/>
+          <w:szCs w:val="24"/>
+        </w:rPr>
+      </w:pPr>
+      <w:r>
+        <w:rPr>
+          <w:rFonts w:ascii="Tahoma" w:hAnsi="Tahoma" w:cs="Tahoma"/>
+          <w:bCs/>
+          <w:sz w:val="24"/>
+          <w:szCs w:val="24"/>
+        </w:rPr>
+        <w:t>Hilangnya</w:t>
+      </w:r>
+      <w:r>
+        <w:rPr>
+          <w:rFonts w:ascii="Tahoma" w:hAnsi="Tahoma" w:cs="Tahoma"/>
+          <w:bCs/>
+          <w:sz w:val="24"/>
+          <w:szCs w:val="24"/>
+        </w:rPr>
+        <w:t xml:space="preserve"> komponen pada board game</w:t>
+      </w:r>
+    </w:p>
+    <w:p>
+      <w:pPr>
+        <w:pStyle w:val="ListParagraph"/>
+        <w:ind w:left="785"/>
+        <w:rPr>
+          <w:rFonts w:ascii="Tahoma" w:hAnsi="Tahoma" w:cs="Tahoma"/>
+          <w:bCs/>
+          <w:sz w:val="24"/>
+          <w:szCs w:val="24"/>
+        </w:rPr>
+      </w:pPr>
+      <w:r>
+        <w:rPr>
+          <w:rFonts w:ascii="Tahoma" w:hAnsi="Tahoma" w:cs="Tahoma"/>
+          <w:bCs/>
+          <w:sz w:val="24"/>
+          <w:szCs w:val="24"/>
+        </w:rPr>
+        <w:t>Saat melakukan peminjaman diberikan pengarahan terlebih dahulu apabila terjadi kehilangan komponen board game</w:t>
+      </w:r>
+    </w:p>
+    <w:p>
+      <w:pPr>
+        <w:pStyle w:val="ListParagraph"/>
+        <w:numPr>
+          <w:ilvl w:val="0"/>
+          <w:numId w:val="5"/>
+        </w:numPr>
+        <w:rPr>
+          <w:rFonts w:ascii="Tahoma" w:hAnsi="Tahoma" w:cs="Tahoma"/>
+          <w:bCs/>
+          <w:sz w:val="24"/>
+          <w:szCs w:val="24"/>
+        </w:rPr>
+      </w:pPr>
+      <w:r>
+        <w:rPr>
+          <w:rFonts w:ascii="Tahoma" w:hAnsi="Tahoma" w:cs="Tahoma"/>
+          <w:bCs/>
+          <w:sz w:val="24"/>
+          <w:szCs w:val="24"/>
+        </w:rPr>
+        <w:t xml:space="preserve">Katalog </w:t>
+      </w:r>
+    </w:p>
+    <w:p>
+      <w:pPr>
+        <w:pStyle w:val="ListParagraph"/>
+        <w:ind w:left="785"/>
+        <w:rPr>
+          <w:rFonts w:ascii="Tahoma" w:hAnsi="Tahoma" w:cs="Tahoma"/>
+          <w:bCs/>
+          <w:sz w:val="24"/>
+          <w:szCs w:val="24"/>
+        </w:rPr>
+      </w:pPr>
+      <w:r>
+        <w:rPr>
+          <w:rFonts w:ascii="Tahoma" w:hAnsi="Tahoma" w:cs="Tahoma"/>
+          <w:bCs/>
+          <w:sz w:val="24"/>
+          <w:szCs w:val="24"/>
+        </w:rPr>
+        <w:t>Memberikan servis terhadapat konsumen dan pendampingan serta pengarahan mengenai katalog</w:t>
+      </w:r>
+    </w:p>
+    <w:p>
+      <w:pPr>
+        <w:pStyle w:val="ListParagraph"/>
+        <w:numPr>
+          <w:ilvl w:val="0"/>
+          <w:numId w:val="5"/>
+        </w:numPr>
+        <w:tabs>
+          <w:tab w:val="left" w:pos="425"/>
+        </w:tabs>
+        <w:jc w:val="both"/>
+        <w:rPr>
+          <w:rFonts w:ascii="Tahoma" w:hAnsi="Tahoma" w:cs="Tahoma"/>
+          <w:bCs/>
+          <w:sz w:val="24"/>
+          <w:szCs w:val="24"/>
+        </w:rPr>
+      </w:pPr>
+      <w:r>
+        <w:rPr>
+          <w:rFonts w:ascii="Tahoma" w:hAnsi="Tahoma" w:cs="Tahoma"/>
+          <w:bCs/>
+          <w:sz w:val="24"/>
+          <w:szCs w:val="24"/>
+        </w:rPr>
+        <w:t xml:space="preserve">Pemesanan menu dan metode pembayaran </w:t>
+      </w:r>
+    </w:p>
+    <w:p>
+      <w:pPr>
+        <w:pStyle w:val="ListParagraph"/>
+        <w:ind w:left="785"/>
+        <w:rPr>
+          <w:rFonts w:ascii="Tahoma" w:hAnsi="Tahoma" w:cs="Tahoma"/>
+          <w:bCs/>
+          <w:sz w:val="24"/>
+          <w:szCs w:val="24"/>
+        </w:rPr>
+      </w:pPr>
+      <w:r>
+        <w:rPr>
+          <w:rFonts w:ascii="Tahoma" w:hAnsi="Tahoma" w:cs="Tahoma"/>
+          <w:bCs/>
+          <w:sz w:val="24"/>
+          <w:szCs w:val="24"/>
+        </w:rPr>
+        <w:t>Pembayaran dilakukan saat melakukan pemesanan  sehingga apabila telah menikmati hidangan konsumen dapat meninggalkan tempat</w:t>
+      </w:r>
+    </w:p>
+    <w:p>
+      <w:pPr>
+        <w:pStyle w:val="ListParagraph"/>
+        <w:numPr>
+          <w:ilvl w:val="0"/>
+          <w:numId w:val="5"/>
+        </w:numPr>
+        <w:tabs>
+          <w:tab w:val="left" w:pos="425"/>
+        </w:tabs>
+        <w:jc w:val="both"/>
+        <w:rPr>
+          <w:rFonts w:ascii="Tahoma" w:hAnsi="Tahoma" w:cs="Tahoma"/>
+          <w:bCs/>
+          <w:sz w:val="24"/>
+          <w:szCs w:val="24"/>
+        </w:rPr>
+      </w:pPr>
+      <w:r>
+        <w:rPr>
+          <w:rFonts w:ascii="Tahoma" w:hAnsi="Tahoma" w:cs="Tahoma"/>
+          <w:bCs/>
+          <w:sz w:val="24"/>
+          <w:szCs w:val="24"/>
+        </w:rPr>
+        <w:t>Pengumpulan data</w:t>
+      </w:r>
+    </w:p>
+    <w:p>
+      <w:pPr>
+        <w:pStyle w:val="ListParagraph"/>
+        <w:tabs>
+          <w:tab w:val="left" w:pos="425"/>
+        </w:tabs>
+        <w:ind w:left="785"/>
+        <w:jc w:val="both"/>
+        <w:rPr>
+          <w:rFonts w:ascii="Tahoma" w:hAnsi="Tahoma" w:cs="Tahoma"/>
+          <w:bCs/>
+          <w:sz w:val="24"/>
+          <w:szCs w:val="24"/>
+        </w:rPr>
+      </w:pPr>
+      <w:r>
+        <w:rPr>
+          <w:rFonts w:ascii="Tahoma" w:hAnsi="Tahoma" w:cs="Tahoma"/>
+          <w:bCs/>
+          <w:sz w:val="24"/>
+          <w:szCs w:val="24"/>
+        </w:rPr>
+        <w:t>Pengumpulan data dilakukan berdasarkan jumlah keluar masuknya nama konsumen yang memesan</w:t>
+      </w:r>
+    </w:p>
+    <w:p>
+      <w:pPr>
+        <w:tabs>
+          <w:tab w:val="left" w:pos="425"/>
+        </w:tabs>
+        <w:ind w:left="425"/>
+        <w:jc w:val="both"/>
+        <w:rPr>
+          <w:rFonts w:ascii="Tahoma" w:hAnsi="Tahoma" w:cs="Tahoma"/>
+          <w:b/>
+          <w:bCs/>
+          <w:sz w:val="24"/>
+          <w:szCs w:val="24"/>
+        </w:rPr>
+      </w:pPr>
+    </w:p>
+    <w:p>
+      <w:pPr>
+        <w:numPr>
+          <w:ilvl w:val="0"/>
+          <w:numId w:val="3"/>
+        </w:numPr>
+        <w:jc w:val="both"/>
+        <w:rPr>
+          <w:rFonts w:ascii="Tahoma" w:hAnsi="Tahoma" w:cs="Tahoma"/>
+          <w:b/>
+          <w:bCs/>
+          <w:sz w:val="24"/>
+          <w:szCs w:val="24"/>
+        </w:rPr>
+      </w:pPr>
+      <w:r>
+        <w:rPr>
+          <w:rFonts w:ascii="Tahoma" w:hAnsi="Tahoma" w:cs="Tahoma"/>
+          <w:b/>
+          <w:bCs/>
+          <w:sz w:val="24"/>
+          <w:szCs w:val="24"/>
+        </w:rPr>
+        <w:t>Work Breakdown Structure</w:t>
+      </w:r>
+    </w:p>
+    <w:p>
+      <w:pPr>
+        <w:numPr>
+          <w:ilvl w:val="0"/>
+          <w:numId w:val="3"/>
+        </w:numPr>
+        <w:jc w:val="both"/>
+        <w:rPr>
+          <w:rFonts w:ascii="Tahoma" w:hAnsi="Tahoma" w:cs="Tahoma"/>
+          <w:b/>
+          <w:bCs/>
+          <w:sz w:val="24"/>
+          <w:szCs w:val="24"/>
+        </w:rPr>
+      </w:pPr>
+      <w:r>
+        <w:rPr>
+          <w:rFonts w:ascii="Tahoma" w:hAnsi="Tahoma" w:cs="Tahoma"/>
+          <w:b/>
+          <w:bCs/>
+          <w:sz w:val="24"/>
+          <w:szCs w:val="24"/>
+        </w:rPr>
+        <w:t xml:space="preserve">Gantt Chart </w:t>
+      </w:r>
+    </w:p>
+    <w:p>
+      <w:pPr>
+        <w:spacing w:line="360" w:lineRule="auto"/>
+        <w:jc w:val="both"/>
+        <w:rPr>
+          <w:rFonts w:ascii="Tahoma" w:hAnsi="Tahoma" w:cs="Tahoma"/>
+          <w:b/>
+          <w:bCs/>
+          <w:sz w:val="28"/>
+          <w:szCs w:val="28"/>
+        </w:rPr>
+      </w:pPr>
+      <w:bookmarkStart w:id="0" w:name="_GoBack"/>
+      <w:bookmarkEnd w:id="0"/>
     </w:p>
     <w:p>
       <w:pPr>
@@ -637,7 +2002,7 @@
 </file>
 
 <file path=word/numbering.xml><?xml version="1.0" encoding="utf-8"?>
-<w:numbering xmlns:wpc="http://schemas.microsoft.com/office/word/2010/wordprocessingCanvas" xmlns:cx="http://schemas.microsoft.com/office/drawing/2014/chartex" xmlns:cx1="http://schemas.microsoft.com/office/drawing/2015/9/8/chartex" xmlns:cx2="http://schemas.microsoft.com/office/drawing/2015/10/21/chartex" xmlns:cx3="http://schemas.microsoft.com/office/drawing/2016/5/9/chartex" xmlns:cx4="http://schemas.microsoft.com/office/drawing/2016/5/10/chartex" xmlns:cx5="http://schemas.microsoft.com/office/drawing/2016/5/11/chartex" xmlns:cx6="http://schemas.microsoft.com/office/drawing/2016/5/12/chartex" xmlns:cx7="http://schemas.microsoft.com/office/drawing/2016/5/13/chartex" xmlns:cx8="http://schemas.microsoft.com/office/drawing/2016/5/14/chartex" xmlns:mc="http://schemas.openxmlformats.org/markup-compatibility/2006" xmlns:aink="http://schemas.microsoft.com/office/drawing/2016/ink" xmlns:am3d="http://schemas.microsoft.com/office/drawing/2017/model3d" xmlns:o="urn:schemas-microsoft-com:office:office" xmlns:oel="http://schemas.microsoft.com/office/2019/extlst" xmlns:r="http://schemas.openxmlformats.org/officeDocument/2006/relationships" xmlns:m="http://schemas.openxmlformats.org/officeDocument/2006/math" xmlns:v="urn:schemas-microsoft-com:vml" xmlns:wp14="http://schemas.microsoft.com/office/word/2010/wordprocessingDrawing" xmlns:wp="http://schemas.openxmlformats.org/drawingml/2006/wordprocessingDrawing" xmlns:w10="urn:schemas-microsoft-com:office:word" xmlns:w="http://schemas.openxmlformats.org/wordprocessingml/2006/main" xmlns:w14="http://schemas.microsoft.com/office/word/2010/wordml" xmlns:w15="http://schemas.microsoft.com/office/word/2012/wordml" xmlns:w16cex="http://schemas.microsoft.com/office/word/2018/wordml/cex" xmlns:w16cid="http://schemas.microsoft.com/office/word/2016/wordml/cid" xmlns:w16="http://schemas.microsoft.com/office/word/2018/wordml" xmlns:w16sdtdh="http://schemas.microsoft.com/office/word/2020/wordml/sdtdatahash" xmlns:w16se="http://schemas.microsoft.com/office/word/2015/wordml/symex" xmlns:wpg="http://schemas.microsoft.com/office/word/2010/wordprocessingGroup" xmlns:wpi="http://schemas.microsoft.com/office/word/2010/wordprocessingInk" xmlns:wne="http://schemas.microsoft.com/office/word/2006/wordml" xmlns:wps="http://schemas.microsoft.com/office/word/2010/wordprocessingShape" mc:Ignorable="w14 w15 w16se w16cid w16 w16cex w16sdtdh wp14">
+<w:numbering xmlns:wpc="http://schemas.microsoft.com/office/word/2010/wordprocessingCanvas" xmlns:cx="http://schemas.microsoft.com/office/drawing/2014/chartex" xmlns:cx1="http://schemas.microsoft.com/office/drawing/2015/9/8/chartex" xmlns:cx2="http://schemas.microsoft.com/office/drawing/2015/10/21/chartex" xmlns:cx3="http://schemas.microsoft.com/office/drawing/2016/5/9/chartex" xmlns:cx4="http://schemas.microsoft.com/office/drawing/2016/5/10/chartex" xmlns:cx5="http://schemas.microsoft.com/office/drawing/2016/5/11/chartex" xmlns:cx6="http://schemas.microsoft.com/office/drawing/2016/5/12/chartex" xmlns:cx7="http://schemas.microsoft.com/office/drawing/2016/5/13/chartex" xmlns:cx8="http://schemas.microsoft.com/office/drawing/2016/5/14/chartex" xmlns:mc="http://schemas.openxmlformats.org/markup-compatibility/2006" xmlns:aink="http://schemas.microsoft.com/office/drawing/2016/ink" xmlns:am3d="http://schemas.microsoft.com/office/drawing/2017/model3d" xmlns:o="urn:schemas-microsoft-com:office:office" xmlns:r="http://schemas.openxmlformats.org/officeDocument/2006/relationships" xmlns:m="http://schemas.openxmlformats.org/officeDocument/2006/math" xmlns:v="urn:schemas-microsoft-com:vml" xmlns:wp14="http://schemas.microsoft.com/office/word/2010/wordprocessingDrawing" xmlns:wp="http://schemas.openxmlformats.org/drawingml/2006/wordprocessingDrawing" xmlns:w10="urn:schemas-microsoft-com:office:word" xmlns:w="http://schemas.openxmlformats.org/wordprocessingml/2006/main" xmlns:w14="http://schemas.microsoft.com/office/word/2010/wordml" xmlns:w15="http://schemas.microsoft.com/office/word/2012/wordml" xmlns:w16cid="http://schemas.microsoft.com/office/word/2016/wordml/cid" xmlns:w16se="http://schemas.microsoft.com/office/word/2015/wordml/symex" xmlns:wpg="http://schemas.microsoft.com/office/word/2010/wordprocessingGroup" xmlns:wpi="http://schemas.microsoft.com/office/word/2010/wordprocessingInk" xmlns:wne="http://schemas.microsoft.com/office/word/2006/wordml" xmlns:wps="http://schemas.microsoft.com/office/word/2010/wordprocessingShape" mc:Ignorable="w14 w15 w16se w16cid wp14">
   <w:abstractNum w:abstractNumId="0" w15:restartNumberingAfterBreak="0">
     <w:nsid w:val="B45E03D0"/>
     <w:multiLevelType w:val="singleLevel"/>
@@ -822,26 +2187,26 @@
       </w:rPr>
     </w:lvl>
   </w:abstractNum>
-  <w:num w:numId="1" w16cid:durableId="1281303363">
+  <w:num w:numId="1">
     <w:abstractNumId w:val="3"/>
   </w:num>
-  <w:num w:numId="2" w16cid:durableId="1124887556">
+  <w:num w:numId="2">
     <w:abstractNumId w:val="0"/>
   </w:num>
-  <w:num w:numId="3" w16cid:durableId="813373098">
+  <w:num w:numId="3">
     <w:abstractNumId w:val="1"/>
   </w:num>
-  <w:num w:numId="4" w16cid:durableId="1963729016">
+  <w:num w:numId="4">
     <w:abstractNumId w:val="2"/>
   </w:num>
-  <w:num w:numId="5" w16cid:durableId="2070347904">
+  <w:num w:numId="5">
     <w:abstractNumId w:val="4"/>
   </w:num>
 </w:numbering>
 </file>
 
 <file path=word/styles.xml><?xml version="1.0" encoding="utf-8"?>
-<w:styles xmlns:mc="http://schemas.openxmlformats.org/markup-compatibility/2006" xmlns:r="http://schemas.openxmlformats.org/officeDocument/2006/relationships" xmlns:w="http://schemas.openxmlformats.org/wordprocessingml/2006/main" xmlns:w14="http://schemas.microsoft.com/office/word/2010/wordml" xmlns:w15="http://schemas.microsoft.com/office/word/2012/wordml" xmlns:w16cex="http://schemas.microsoft.com/office/word/2018/wordml/cex" xmlns:w16cid="http://schemas.microsoft.com/office/word/2016/wordml/cid" xmlns:w16="http://schemas.microsoft.com/office/word/2018/wordml" xmlns:w16sdtdh="http://schemas.microsoft.com/office/word/2020/wordml/sdtdatahash" xmlns:w16se="http://schemas.microsoft.com/office/word/2015/wordml/symex" mc:Ignorable="w14 w15 w16se w16cid w16 w16cex w16sdtdh">
+<w:styles xmlns:mc="http://schemas.openxmlformats.org/markup-compatibility/2006" xmlns:r="http://schemas.openxmlformats.org/officeDocument/2006/relationships" xmlns:w="http://schemas.openxmlformats.org/wordprocessingml/2006/main" xmlns:w14="http://schemas.microsoft.com/office/word/2010/wordml" xmlns:w15="http://schemas.microsoft.com/office/word/2012/wordml" xmlns:w16cid="http://schemas.microsoft.com/office/word/2016/wordml/cid" xmlns:w16se="http://schemas.microsoft.com/office/word/2015/wordml/symex" mc:Ignorable="w14 w15 w16se w16cid">
   <w:docDefaults>
     <w:rPrDefault>
       <w:rPr>
@@ -851,7 +2216,7 @@
     </w:rPrDefault>
     <w:pPrDefault/>
   </w:docDefaults>
-  <w:latentStyles w:defLockedState="0" w:defUIPriority="0" w:defSemiHidden="0" w:defUnhideWhenUsed="0" w:defQFormat="0" w:count="376">
+  <w:latentStyles w:defLockedState="0" w:defUIPriority="0" w:defSemiHidden="0" w:defUnhideWhenUsed="0" w:defQFormat="0" w:count="375">
     <w:lsdException w:name="Normal" w:qFormat="1"/>
     <w:lsdException w:name="heading 1" w:qFormat="1"/>
     <w:lsdException w:name="heading 2" w:semiHidden="1" w:unhideWhenUsed="1" w:qFormat="1"/>
@@ -871,7 +2236,7 @@
     <w:lsdException w:name="HTML Top of Form" w:semiHidden="1" w:uiPriority="99" w:unhideWhenUsed="1"/>
     <w:lsdException w:name="HTML Bottom of Form" w:semiHidden="1" w:uiPriority="99" w:unhideWhenUsed="1"/>
     <w:lsdException w:name="HTML Variable" w:semiHidden="1" w:unhideWhenUsed="1"/>
-    <w:lsdException w:name="Normal Table" w:qFormat="1"/>
+    <w:lsdException w:name="Normal Table" w:semiHidden="1" w:unhideWhenUsed="1" w:qFormat="1"/>
     <w:lsdException w:name="No List" w:semiHidden="1" w:uiPriority="99" w:unhideWhenUsed="1"/>
     <w:lsdException w:name="Outline List 1" w:semiHidden="1" w:uiPriority="99" w:unhideWhenUsed="1"/>
     <w:lsdException w:name="Outline List 2" w:semiHidden="1" w:uiPriority="99" w:unhideWhenUsed="1"/>
@@ -917,8 +2282,10 @@
     <w:lsdException w:name="Table Subtle 2" w:semiHidden="1" w:unhideWhenUsed="1"/>
     <w:lsdException w:name="Table Web 1" w:semiHidden="1" w:unhideWhenUsed="1"/>
     <w:lsdException w:name="Table Web 2" w:semiHidden="1" w:unhideWhenUsed="1"/>
+    <w:lsdException w:name="Table Web 3" w:semiHidden="1" w:unhideWhenUsed="1"/>
     <w:lsdException w:name="Balloon Text" w:semiHidden="1" w:unhideWhenUsed="1"/>
     <w:lsdException w:name="Table Grid" w:qFormat="1"/>
+    <w:lsdException w:name="Table Theme" w:semiHidden="1" w:unhideWhenUsed="1"/>
     <w:lsdException w:name="Placeholder Text" w:semiHidden="1" w:uiPriority="99"/>
     <w:lsdException w:name="No Spacing" w:uiPriority="99"/>
     <w:lsdException w:name="Light Shading" w:uiPriority="60"/>
@@ -1138,7 +2505,6 @@
     <w:lsdException w:name="Smart Hyperlink" w:semiHidden="1" w:uiPriority="99" w:unhideWhenUsed="1"/>
     <w:lsdException w:name="Hashtag" w:semiHidden="1" w:uiPriority="99" w:unhideWhenUsed="1"/>
     <w:lsdException w:name="Unresolved Mention" w:semiHidden="1" w:uiPriority="99" w:unhideWhenUsed="1"/>
-    <w:lsdException w:name="Smart Link" w:semiHidden="1" w:uiPriority="99" w:unhideWhenUsed="1"/>
   </w:latentStyles>
   <w:style w:type="paragraph" w:default="1" w:styleId="Normal">
     <w:name w:val="Normal"/>

</xml_diff>

<commit_message>
upload ulang cost budgeting
</commit_message>
<xml_diff>
--- a/Tugas Kelompok 2_Analisa Studi Kasus1.docx
+++ b/Tugas Kelompok 2_Analisa Studi Kasus1.docx
@@ -5005,6 +5005,12 @@
             <w:insideH w:val="single" w:color="auto" w:sz="4" w:space="0"/>
             <w:insideV w:val="single" w:color="auto" w:sz="4" w:space="0"/>
           </w:tblBorders>
+          <w:tblCellMar>
+            <w:top w:w="0" w:type="dxa"/>
+            <w:left w:w="108" w:type="dxa"/>
+            <w:bottom w:w="0" w:type="dxa"/>
+            <w:right w:w="108" w:type="dxa"/>
+          </w:tblCellMar>
         </w:tblPrEx>
         <w:trPr>
           <w:jc w:val="center"/>
@@ -7376,6 +7382,60 @@
           <w:lang w:val="en-US"/>
         </w:rPr>
         <w:t>Estimasi Biaya (cost estimating)</w:t>
+      </w:r>
+    </w:p>
+    <w:p>
+      <w:pPr>
+        <w:numPr>
+          <w:ilvl w:val="0"/>
+          <w:numId w:val="0"/>
+        </w:numPr>
+        <w:ind w:leftChars="0"/>
+        <w:rPr>
+          <w:rFonts w:hint="default" w:ascii="Tahoma" w:hAnsi="Tahoma" w:cs="Tahoma"/>
+          <w:sz w:val="24"/>
+          <w:szCs w:val="24"/>
+          <w:lang w:val="en-US"/>
+        </w:rPr>
+      </w:pPr>
+    </w:p>
+    <w:p>
+      <w:pPr>
+        <w:numPr>
+          <w:ilvl w:val="0"/>
+          <w:numId w:val="0"/>
+        </w:numPr>
+        <w:ind w:leftChars="0"/>
+        <w:rPr>
+          <w:rFonts w:hint="default" w:ascii="Tahoma" w:hAnsi="Tahoma" w:cs="Tahoma"/>
+          <w:sz w:val="24"/>
+          <w:szCs w:val="24"/>
+          <w:lang w:val="en-US"/>
+        </w:rPr>
+      </w:pPr>
+    </w:p>
+    <w:p>
+      <w:pPr>
+        <w:numPr>
+          <w:ilvl w:val="0"/>
+          <w:numId w:val="6"/>
+        </w:numPr>
+        <w:ind w:left="425" w:leftChars="0" w:hanging="425" w:firstLineChars="0"/>
+        <w:rPr>
+          <w:rFonts w:hint="default" w:ascii="Tahoma" w:hAnsi="Tahoma" w:cs="Tahoma"/>
+          <w:sz w:val="24"/>
+          <w:szCs w:val="24"/>
+          <w:lang w:val="en-US"/>
+        </w:rPr>
+      </w:pPr>
+      <w:r>
+        <w:rPr>
+          <w:rFonts w:hint="default" w:ascii="Tahoma" w:hAnsi="Tahoma" w:cs="Tahoma"/>
+          <w:sz w:val="24"/>
+          <w:szCs w:val="24"/>
+          <w:lang w:val="en-US"/>
+        </w:rPr>
+        <w:t>Anggaran Biaya (cost budgeting)</w:t>
       </w:r>
     </w:p>
     <w:tbl>
@@ -10421,6 +10481,8 @@
                 <w:lang w:val="en-US"/>
               </w:rPr>
             </w:pPr>
+            <w:bookmarkStart w:id="0" w:name="_GoBack"/>
+            <w:bookmarkEnd w:id="0"/>
             <w:r>
               <w:rPr>
                 <w:rFonts w:hint="default" w:ascii="Tahoma" w:hAnsi="Tahoma" w:cs="Tahoma"/>
@@ -14996,8 +15058,6 @@
               </w:rPr>
               <w:t>198,500</w:t>
             </w:r>
-            <w:bookmarkStart w:id="0" w:name="_GoBack"/>
-            <w:bookmarkEnd w:id="0"/>
           </w:p>
         </w:tc>
         <w:tc>
@@ -15236,7 +15296,6 @@
     <w:p>
       <w:pPr>
         <w:numPr>
-          <w:ilvl w:val="0"/>
           <w:numId w:val="0"/>
         </w:numPr>
         <w:ind w:leftChars="0"/>
@@ -15251,7 +15310,6 @@
     <w:p>
       <w:pPr>
         <w:numPr>
-          <w:ilvl w:val="0"/>
           <w:numId w:val="0"/>
         </w:numPr>
         <w:ind w:leftChars="0"/>
@@ -15262,30 +15320,6 @@
           <w:lang w:val="en-US"/>
         </w:rPr>
       </w:pPr>
-    </w:p>
-    <w:p>
-      <w:pPr>
-        <w:numPr>
-          <w:ilvl w:val="0"/>
-          <w:numId w:val="6"/>
-        </w:numPr>
-        <w:ind w:left="425" w:leftChars="0" w:hanging="425" w:firstLineChars="0"/>
-        <w:rPr>
-          <w:rFonts w:hint="default" w:ascii="Tahoma" w:hAnsi="Tahoma" w:cs="Tahoma"/>
-          <w:sz w:val="24"/>
-          <w:szCs w:val="24"/>
-          <w:lang w:val="en-US"/>
-        </w:rPr>
-      </w:pPr>
-      <w:r>
-        <w:rPr>
-          <w:rFonts w:hint="default" w:ascii="Tahoma" w:hAnsi="Tahoma" w:cs="Tahoma"/>
-          <w:sz w:val="24"/>
-          <w:szCs w:val="24"/>
-          <w:lang w:val="en-US"/>
-        </w:rPr>
-        <w:t>Anggaran Biaya (cost budgeting)</w:t>
-      </w:r>
     </w:p>
     <w:p>
       <w:pPr>

</xml_diff>

<commit_message>
update cost estimating & budgeting
</commit_message>
<xml_diff>
--- a/Tugas Kelompok 2_Analisa Studi Kasus1.docx
+++ b/Tugas Kelompok 2_Analisa Studi Kasus1.docx
@@ -8474,6 +8474,8 @@
               </w:rPr>
               <w:t>3jt</w:t>
             </w:r>
+            <w:bookmarkStart w:id="0" w:name="_GoBack"/>
+            <w:bookmarkEnd w:id="0"/>
           </w:p>
         </w:tc>
         <w:tc>
@@ -11271,12 +11273,6 @@
             <w:insideH w:val="single" w:color="auto" w:sz="4" w:space="0"/>
             <w:insideV w:val="single" w:color="auto" w:sz="4" w:space="0"/>
           </w:tblBorders>
-          <w:tblCellMar>
-            <w:top w:w="0" w:type="dxa"/>
-            <w:left w:w="108" w:type="dxa"/>
-            <w:bottom w:w="0" w:type="dxa"/>
-            <w:right w:w="108" w:type="dxa"/>
-          </w:tblCellMar>
         </w:tblPrEx>
         <w:trPr>
           <w:trHeight w:val="342" w:hRule="atLeast"/>
@@ -14925,8 +14921,6 @@
         </w:rPr>
         <w:t>Pengawasan Biaya (cost controlling)</w:t>
       </w:r>
-      <w:bookmarkStart w:id="0" w:name="_GoBack"/>
-      <w:bookmarkEnd w:id="0"/>
     </w:p>
     <w:p>
       <w:pPr>

</xml_diff>